<commit_message>
Added sections to fix in design doc
</commit_message>
<xml_diff>
--- a/Design Doc.docx
+++ b/Design Doc.docx
@@ -2345,6 +2345,262 @@
         </w:rPr>
       </w:pPr>
     </w:p>
+    <w:p>
+      <w:pPr>
+        <w:pStyle w:val="BodyText"/>
+        <w:spacing w:before="0" w:line="276" w:lineRule="auto"/>
+        <w:ind w:left="0" w:right="123" w:firstLine="0"/>
+        <w:rPr>
+          <w:rFonts w:asciiTheme="minorHAnsi" w:hAnsiTheme="minorHAnsi" w:cstheme="minorHAnsi"/>
+          <w:sz w:val="20"/>
+          <w:szCs w:val="20"/>
+        </w:rPr>
+      </w:pPr>
+    </w:p>
+    <w:p>
+      <w:pPr>
+        <w:pStyle w:val="BodyText"/>
+        <w:spacing w:before="0" w:line="276" w:lineRule="auto"/>
+        <w:ind w:left="0" w:right="123" w:firstLine="0"/>
+        <w:rPr>
+          <w:rFonts w:asciiTheme="minorHAnsi" w:hAnsiTheme="minorHAnsi" w:cstheme="minorHAnsi"/>
+          <w:sz w:val="20"/>
+          <w:szCs w:val="20"/>
+        </w:rPr>
+      </w:pPr>
+    </w:p>
+    <w:p>
+      <w:pPr>
+        <w:pStyle w:val="BodyText"/>
+        <w:spacing w:before="0" w:line="276" w:lineRule="auto"/>
+        <w:ind w:left="0" w:right="123" w:firstLine="0"/>
+        <w:rPr>
+          <w:rFonts w:asciiTheme="minorHAnsi" w:hAnsiTheme="minorHAnsi" w:cstheme="minorHAnsi"/>
+          <w:sz w:val="20"/>
+          <w:szCs w:val="20"/>
+        </w:rPr>
+      </w:pPr>
+    </w:p>
+    <w:p>
+      <w:pPr>
+        <w:pStyle w:val="BodyText"/>
+        <w:spacing w:before="0" w:line="276" w:lineRule="auto"/>
+        <w:ind w:left="0" w:right="123" w:firstLine="0"/>
+        <w:rPr>
+          <w:rFonts w:asciiTheme="minorHAnsi" w:hAnsiTheme="minorHAnsi" w:cstheme="minorHAnsi"/>
+          <w:sz w:val="20"/>
+          <w:szCs w:val="20"/>
+        </w:rPr>
+      </w:pPr>
+    </w:p>
+    <w:p>
+      <w:r>
+        <w:t>OOP Need to fix:</w:t>
+      </w:r>
+    </w:p>
+    <w:p>
+      <w:pPr>
+        <w:pStyle w:val="ListParagraph"/>
+        <w:widowControl/>
+        <w:numPr>
+          <w:ilvl w:val="0"/>
+          <w:numId w:val="6"/>
+        </w:numPr>
+        <w:autoSpaceDE/>
+        <w:autoSpaceDN/>
+        <w:spacing w:before="0" w:after="160" w:line="259" w:lineRule="auto"/>
+        <w:contextualSpacing/>
+      </w:pPr>
+      <w:r>
+        <w:t>Arrows on UML</w:t>
+      </w:r>
+    </w:p>
+    <w:p>
+      <w:pPr>
+        <w:pStyle w:val="ListParagraph"/>
+        <w:widowControl/>
+        <w:numPr>
+          <w:ilvl w:val="0"/>
+          <w:numId w:val="6"/>
+        </w:numPr>
+        <w:autoSpaceDE/>
+        <w:autoSpaceDN/>
+        <w:spacing w:before="0" w:after="160" w:line="259" w:lineRule="auto"/>
+        <w:contextualSpacing/>
+      </w:pPr>
+      <w:r>
+        <w:t>Need to include more information into use case description</w:t>
+      </w:r>
+    </w:p>
+    <w:p>
+      <w:pPr>
+        <w:pStyle w:val="ListParagraph"/>
+        <w:widowControl/>
+        <w:numPr>
+          <w:ilvl w:val="1"/>
+          <w:numId w:val="6"/>
+        </w:numPr>
+        <w:autoSpaceDE/>
+        <w:autoSpaceDN/>
+        <w:spacing w:before="0" w:after="160" w:line="259" w:lineRule="auto"/>
+        <w:contextualSpacing/>
+      </w:pPr>
+      <w:r>
+        <w:t>What the player should expect from the game</w:t>
+      </w:r>
+    </w:p>
+    <w:p>
+      <w:pPr>
+        <w:pStyle w:val="ListParagraph"/>
+        <w:widowControl/>
+        <w:numPr>
+          <w:ilvl w:val="1"/>
+          <w:numId w:val="6"/>
+        </w:numPr>
+        <w:autoSpaceDE/>
+        <w:autoSpaceDN/>
+        <w:spacing w:before="0" w:after="160" w:line="259" w:lineRule="auto"/>
+        <w:contextualSpacing/>
+      </w:pPr>
+      <w:r>
+        <w:t>How our program will be different from the rest/why the player should play our game</w:t>
+      </w:r>
+    </w:p>
+    <w:p>
+      <w:pPr>
+        <w:pStyle w:val="ListParagraph"/>
+        <w:widowControl/>
+        <w:numPr>
+          <w:ilvl w:val="0"/>
+          <w:numId w:val="6"/>
+        </w:numPr>
+        <w:autoSpaceDE/>
+        <w:autoSpaceDN/>
+        <w:spacing w:before="0" w:after="160" w:line="259" w:lineRule="auto"/>
+        <w:contextualSpacing/>
+      </w:pPr>
+      <w:r>
+        <w:t>Need to add more detail into unit testing and debugging</w:t>
+      </w:r>
+    </w:p>
+    <w:p>
+      <w:pPr>
+        <w:pStyle w:val="ListParagraph"/>
+        <w:widowControl/>
+        <w:numPr>
+          <w:ilvl w:val="1"/>
+          <w:numId w:val="6"/>
+        </w:numPr>
+        <w:autoSpaceDE/>
+        <w:autoSpaceDN/>
+        <w:spacing w:before="0" w:after="160" w:line="259" w:lineRule="auto"/>
+        <w:contextualSpacing/>
+      </w:pPr>
+      <w:r>
+        <w:t xml:space="preserve">How we’re </w:t>
+      </w:r>
+      <w:proofErr w:type="gramStart"/>
+      <w:r>
+        <w:t xml:space="preserve">actually </w:t>
+      </w:r>
+      <w:proofErr w:type="spellStart"/>
+      <w:r>
+        <w:t>gonna</w:t>
+      </w:r>
+      <w:proofErr w:type="spellEnd"/>
+      <w:proofErr w:type="gramEnd"/>
+      <w:r>
+        <w:t xml:space="preserve"> test our game</w:t>
+      </w:r>
+    </w:p>
+    <w:p>
+      <w:pPr>
+        <w:pStyle w:val="ListParagraph"/>
+        <w:widowControl/>
+        <w:numPr>
+          <w:ilvl w:val="0"/>
+          <w:numId w:val="6"/>
+        </w:numPr>
+        <w:autoSpaceDE/>
+        <w:autoSpaceDN/>
+        <w:spacing w:before="0" w:after="160" w:line="259" w:lineRule="auto"/>
+        <w:contextualSpacing/>
+      </w:pPr>
+      <w:r>
+        <w:t xml:space="preserve">We forgot what the user interface </w:t>
+      </w:r>
+      <w:proofErr w:type="gramStart"/>
+      <w:r>
+        <w:t>actually is</w:t>
+      </w:r>
+      <w:proofErr w:type="gramEnd"/>
+      <w:r>
+        <w:t xml:space="preserve"> [Include this into the user interaction section]</w:t>
+      </w:r>
+    </w:p>
+    <w:p>
+      <w:pPr>
+        <w:pStyle w:val="ListParagraph"/>
+        <w:widowControl/>
+        <w:numPr>
+          <w:ilvl w:val="1"/>
+          <w:numId w:val="6"/>
+        </w:numPr>
+        <w:autoSpaceDE/>
+        <w:autoSpaceDN/>
+        <w:spacing w:before="0" w:after="160" w:line="259" w:lineRule="auto"/>
+        <w:contextualSpacing/>
+      </w:pPr>
+      <w:r>
+        <w:t>We forgot what the user interface includes</w:t>
+      </w:r>
+    </w:p>
+    <w:p>
+      <w:pPr>
+        <w:pStyle w:val="ListParagraph"/>
+        <w:widowControl/>
+        <w:numPr>
+          <w:ilvl w:val="0"/>
+          <w:numId w:val="6"/>
+        </w:numPr>
+        <w:autoSpaceDE/>
+        <w:autoSpaceDN/>
+        <w:spacing w:before="0" w:after="160" w:line="259" w:lineRule="auto"/>
+        <w:contextualSpacing/>
+      </w:pPr>
+      <w:r>
+        <w:t>Need to add more details into the relationships between classes</w:t>
+      </w:r>
+    </w:p>
+    <w:p>
+      <w:pPr>
+        <w:pStyle w:val="ListParagraph"/>
+        <w:widowControl/>
+        <w:numPr>
+          <w:ilvl w:val="0"/>
+          <w:numId w:val="6"/>
+        </w:numPr>
+        <w:autoSpaceDE/>
+        <w:autoSpaceDN/>
+        <w:spacing w:before="0" w:after="160" w:line="259" w:lineRule="auto"/>
+        <w:contextualSpacing/>
+      </w:pPr>
+      <w:r>
+        <w:t>Need to add dates (to make an actual timeline) on the project task list and timeline section</w:t>
+      </w:r>
+    </w:p>
+    <w:p>
+      <w:pPr>
+        <w:pStyle w:val="BodyText"/>
+        <w:spacing w:before="0" w:line="276" w:lineRule="auto"/>
+        <w:ind w:left="0" w:right="123" w:firstLine="0"/>
+        <w:rPr>
+          <w:rFonts w:asciiTheme="minorHAnsi" w:hAnsiTheme="minorHAnsi" w:cstheme="minorHAnsi"/>
+          <w:sz w:val="20"/>
+          <w:szCs w:val="20"/>
+        </w:rPr>
+      </w:pPr>
+    </w:p>
     <w:sectPr>
       <w:pgSz w:w="11920" w:h="16840"/>
       <w:pgMar w:top="220" w:right="340" w:bottom="0" w:left="320" w:header="720" w:footer="720" w:gutter="0"/>
@@ -2923,6 +3179,118 @@
       </w:rPr>
     </w:lvl>
   </w:abstractNum>
+  <w:abstractNum w:abstractNumId="5" w15:restartNumberingAfterBreak="0">
+    <w:nsid w:val="77F41844"/>
+    <w:multiLevelType w:val="hybridMultilevel"/>
+    <w:tmpl w:val="62B2D11C"/>
+    <w:lvl w:ilvl="0" w:tplc="53BA5940">
+      <w:numFmt w:val="bullet"/>
+      <w:lvlText w:val="-"/>
+      <w:lvlJc w:val="left"/>
+      <w:pPr>
+        <w:ind w:left="720" w:hanging="360"/>
+      </w:pPr>
+      <w:rPr>
+        <w:rFonts w:ascii="Aptos" w:eastAsia="MS Mincho" w:hAnsi="Aptos" w:cstheme="minorBidi" w:hint="default"/>
+      </w:rPr>
+    </w:lvl>
+    <w:lvl w:ilvl="1" w:tplc="0C090003">
+      <w:start w:val="1"/>
+      <w:numFmt w:val="bullet"/>
+      <w:lvlText w:val="o"/>
+      <w:lvlJc w:val="left"/>
+      <w:pPr>
+        <w:ind w:left="1440" w:hanging="360"/>
+      </w:pPr>
+      <w:rPr>
+        <w:rFonts w:ascii="Courier New" w:hAnsi="Courier New" w:cs="Courier New" w:hint="default"/>
+      </w:rPr>
+    </w:lvl>
+    <w:lvl w:ilvl="2" w:tplc="0C090005" w:tentative="1">
+      <w:start w:val="1"/>
+      <w:numFmt w:val="bullet"/>
+      <w:lvlText w:val=""/>
+      <w:lvlJc w:val="left"/>
+      <w:pPr>
+        <w:ind w:left="2160" w:hanging="360"/>
+      </w:pPr>
+      <w:rPr>
+        <w:rFonts w:ascii="Wingdings" w:hAnsi="Wingdings" w:hint="default"/>
+      </w:rPr>
+    </w:lvl>
+    <w:lvl w:ilvl="3" w:tplc="0C090001" w:tentative="1">
+      <w:start w:val="1"/>
+      <w:numFmt w:val="bullet"/>
+      <w:lvlText w:val=""/>
+      <w:lvlJc w:val="left"/>
+      <w:pPr>
+        <w:ind w:left="2880" w:hanging="360"/>
+      </w:pPr>
+      <w:rPr>
+        <w:rFonts w:ascii="Symbol" w:hAnsi="Symbol" w:hint="default"/>
+      </w:rPr>
+    </w:lvl>
+    <w:lvl w:ilvl="4" w:tplc="0C090003" w:tentative="1">
+      <w:start w:val="1"/>
+      <w:numFmt w:val="bullet"/>
+      <w:lvlText w:val="o"/>
+      <w:lvlJc w:val="left"/>
+      <w:pPr>
+        <w:ind w:left="3600" w:hanging="360"/>
+      </w:pPr>
+      <w:rPr>
+        <w:rFonts w:ascii="Courier New" w:hAnsi="Courier New" w:cs="Courier New" w:hint="default"/>
+      </w:rPr>
+    </w:lvl>
+    <w:lvl w:ilvl="5" w:tplc="0C090005" w:tentative="1">
+      <w:start w:val="1"/>
+      <w:numFmt w:val="bullet"/>
+      <w:lvlText w:val=""/>
+      <w:lvlJc w:val="left"/>
+      <w:pPr>
+        <w:ind w:left="4320" w:hanging="360"/>
+      </w:pPr>
+      <w:rPr>
+        <w:rFonts w:ascii="Wingdings" w:hAnsi="Wingdings" w:hint="default"/>
+      </w:rPr>
+    </w:lvl>
+    <w:lvl w:ilvl="6" w:tplc="0C090001" w:tentative="1">
+      <w:start w:val="1"/>
+      <w:numFmt w:val="bullet"/>
+      <w:lvlText w:val=""/>
+      <w:lvlJc w:val="left"/>
+      <w:pPr>
+        <w:ind w:left="5040" w:hanging="360"/>
+      </w:pPr>
+      <w:rPr>
+        <w:rFonts w:ascii="Symbol" w:hAnsi="Symbol" w:hint="default"/>
+      </w:rPr>
+    </w:lvl>
+    <w:lvl w:ilvl="7" w:tplc="0C090003" w:tentative="1">
+      <w:start w:val="1"/>
+      <w:numFmt w:val="bullet"/>
+      <w:lvlText w:val="o"/>
+      <w:lvlJc w:val="left"/>
+      <w:pPr>
+        <w:ind w:left="5760" w:hanging="360"/>
+      </w:pPr>
+      <w:rPr>
+        <w:rFonts w:ascii="Courier New" w:hAnsi="Courier New" w:cs="Courier New" w:hint="default"/>
+      </w:rPr>
+    </w:lvl>
+    <w:lvl w:ilvl="8" w:tplc="0C090005" w:tentative="1">
+      <w:start w:val="1"/>
+      <w:numFmt w:val="bullet"/>
+      <w:lvlText w:val=""/>
+      <w:lvlJc w:val="left"/>
+      <w:pPr>
+        <w:ind w:left="6480" w:hanging="360"/>
+      </w:pPr>
+      <w:rPr>
+        <w:rFonts w:ascii="Wingdings" w:hAnsi="Wingdings" w:hint="default"/>
+      </w:rPr>
+    </w:lvl>
+  </w:abstractNum>
   <w:num w:numId="1" w16cid:durableId="1495418694">
     <w:abstractNumId w:val="1"/>
   </w:num>
@@ -2937,6 +3305,9 @@
   </w:num>
   <w:num w:numId="5" w16cid:durableId="2046783091">
     <w:abstractNumId w:val="2"/>
+  </w:num>
+  <w:num w:numId="6" w16cid:durableId="1055006055">
+    <w:abstractNumId w:val="5"/>
   </w:num>
 </w:numbering>
 </file>
@@ -3430,7 +3801,7 @@
   <w:style w:type="paragraph" w:styleId="ListParagraph">
     <w:name w:val="List Paragraph"/>
     <w:basedOn w:val="Normal"/>
-    <w:uiPriority w:val="1"/>
+    <w:uiPriority w:val="34"/>
     <w:qFormat/>
     <w:pPr>
       <w:spacing w:before="38"/>

</xml_diff>